<commit_message>
Atualização do documento de Declaração de escopo
</commit_message>
<xml_diff>
--- a/Template Declaracao de Escopo - CevadaBeer.docx
+++ b/Template Declaracao de Escopo - CevadaBeer.docx
@@ -39,7 +39,6 @@
         <w:tblCellMar>
           <w:top w:w="26" w:type="dxa"/>
           <w:left w:w="108" w:type="dxa"/>
-          <w:bottom w:w="0" w:type="dxa"/>
           <w:right w:w="108" w:type="dxa"/>
         </w:tblCellMar>
         <w:tblLook w:val="04A0" w:firstRow="1" w:lastRow="0" w:firstColumn="1" w:lastColumn="0" w:noHBand="0" w:noVBand="1"/>
@@ -61,7 +60,6 @@
           </w:tcPr>
           <w:p>
             <w:pPr>
-              <w:spacing w:after="0"/>
               <w:ind w:left="426"/>
               <w:jc w:val="both"/>
               <w:rPr>
@@ -80,6 +78,7 @@
               </w:rPr>
               <w:t xml:space="preserve">Declaração de Escopo - </w:t>
             </w:r>
+            <w:proofErr w:type="spellStart"/>
             <w:r>
               <w:rPr>
                 <w:rFonts w:ascii="Times New Roman" w:eastAsia="Trebuchet MS" w:hAnsi="Times New Roman" w:cs="Times New Roman"/>
@@ -90,6 +89,7 @@
               </w:rPr>
               <w:t>CevadaBeer</w:t>
             </w:r>
+            <w:proofErr w:type="spellEnd"/>
           </w:p>
         </w:tc>
       </w:tr>
@@ -104,7 +104,6 @@
           </w:tcPr>
           <w:p>
             <w:pPr>
-              <w:spacing w:after="0"/>
               <w:ind w:left="426"/>
               <w:jc w:val="both"/>
               <w:rPr>
@@ -131,7 +130,6 @@
           </w:tcPr>
           <w:p>
             <w:pPr>
-              <w:spacing w:after="0"/>
               <w:ind w:left="426"/>
               <w:jc w:val="both"/>
               <w:rPr>
@@ -160,7 +158,6 @@
           </w:tcPr>
           <w:p>
             <w:pPr>
-              <w:spacing w:after="0"/>
               <w:ind w:left="426"/>
               <w:jc w:val="both"/>
               <w:rPr>
@@ -215,7 +212,6 @@
           </w:tcPr>
           <w:p>
             <w:pPr>
-              <w:spacing w:after="0"/>
               <w:ind w:left="426"/>
               <w:jc w:val="both"/>
               <w:rPr>
@@ -279,7 +275,6 @@
           </w:tcPr>
           <w:p>
             <w:pPr>
-              <w:spacing w:after="0"/>
               <w:ind w:left="426"/>
               <w:jc w:val="both"/>
               <w:rPr>
@@ -307,7 +302,6 @@
           </w:tcPr>
           <w:p>
             <w:pPr>
-              <w:spacing w:after="0"/>
               <w:ind w:left="426"/>
               <w:jc w:val="both"/>
               <w:rPr>
@@ -400,7 +394,8 @@
     <w:sdt>
       <w:sdtPr>
         <w:rPr>
-          <w:rFonts w:ascii="Times New Roman" w:hAnsi="Times New Roman" w:cs="Times New Roman"/>
+          <w:rFonts w:ascii="Times New Roman" w:eastAsia="Calibri" w:hAnsi="Times New Roman" w:cs="Times New Roman"/>
+          <w:color w:val="000000"/>
           <w:sz w:val="24"/>
           <w:szCs w:val="24"/>
         </w:rPr>
@@ -412,10 +407,8 @@
       </w:sdtPr>
       <w:sdtEndPr>
         <w:rPr>
-          <w:rFonts w:eastAsia="Calibri"/>
           <w:b/>
           <w:bCs/>
-          <w:color w:val="000000"/>
         </w:rPr>
       </w:sdtEndPr>
       <w:sdtContent>
@@ -4093,15 +4086,7 @@
           <w:sz w:val="24"/>
           <w:szCs w:val="24"/>
         </w:rPr>
-        <w:t xml:space="preserve">Este documento é utilizado para apresentar o que o projeto deve resolver, ou seja, definir as fronteiras do projeto, seu objetivo, o contexto de negócio, o que será feito e o que não </w:t>
-      </w:r>
-      <w:r>
-        <w:rPr>
-          <w:rFonts w:ascii="Times New Roman" w:eastAsia="Trebuchet MS" w:hAnsi="Times New Roman" w:cs="Times New Roman"/>
-          <w:sz w:val="24"/>
-          <w:szCs w:val="24"/>
-        </w:rPr>
-        <w:t>será feito. Este consolida também a identificação dos riscos, orçamento direto e o plano de qualidade, com informações do retorno e medição do projeto.</w:t>
+        <w:t>Este documento é utilizado para apresentar o que o projeto deve resolver, ou seja, definir as fronteiras do projeto, seu objetivo, o contexto de negócio, o que será feito e o que não será feito. Este consolida também a identificação dos riscos, orçamento direto e o plano de qualidade, com informações do retorno e medição do projeto.</w:t>
       </w:r>
     </w:p>
     <w:p>
@@ -4135,15 +4120,7 @@
           <w:sz w:val="24"/>
           <w:szCs w:val="24"/>
         </w:rPr>
-        <w:t>A declaração de escopo se inicia na fase de concepção e só é concluída na fase de planejamento, após a priorização. Na primeira etapa esta é denominada de “Carta do Projeto”, e após a priorização, com o detalhamento das atividades do projeto e demais disci</w:t>
-      </w:r>
-      <w:r>
-        <w:rPr>
-          <w:rFonts w:ascii="Times New Roman" w:eastAsia="Trebuchet MS" w:hAnsi="Times New Roman" w:cs="Times New Roman"/>
-          <w:sz w:val="24"/>
-          <w:szCs w:val="24"/>
-        </w:rPr>
-        <w:t>plinas, torna-se a “Declaração de Escopo”.</w:t>
+        <w:t>A declaração de escopo se inicia na fase de concepção e só é concluída na fase de planejamento, após a priorização. Na primeira etapa esta é denominada de “Carta do Projeto”, e após a priorização, com o detalhamento das atividades do projeto e demais disciplinas, torna-se a “Declaração de Escopo”.</w:t>
       </w:r>
     </w:p>
     <w:p>
@@ -4208,7 +4185,6 @@
         <w:tblCellMar>
           <w:top w:w="5" w:type="dxa"/>
           <w:left w:w="108" w:type="dxa"/>
-          <w:bottom w:w="0" w:type="dxa"/>
           <w:right w:w="115" w:type="dxa"/>
         </w:tblCellMar>
         <w:tblLook w:val="04A0" w:firstRow="1" w:lastRow="0" w:firstColumn="1" w:lastColumn="0" w:noHBand="0" w:noVBand="1"/>
@@ -4236,7 +4212,6 @@
           </w:tcPr>
           <w:p>
             <w:pPr>
-              <w:spacing w:after="0"/>
               <w:ind w:left="426"/>
               <w:jc w:val="both"/>
               <w:rPr>
@@ -4269,7 +4244,6 @@
           </w:tcPr>
           <w:p>
             <w:pPr>
-              <w:spacing w:after="0"/>
               <w:ind w:left="426"/>
               <w:jc w:val="both"/>
               <w:rPr>
@@ -4302,7 +4276,6 @@
           </w:tcPr>
           <w:p>
             <w:pPr>
-              <w:spacing w:after="0"/>
               <w:ind w:left="426"/>
               <w:jc w:val="both"/>
               <w:rPr>
@@ -4335,7 +4308,6 @@
           </w:tcPr>
           <w:p>
             <w:pPr>
-              <w:spacing w:after="0"/>
               <w:ind w:left="426"/>
               <w:jc w:val="both"/>
               <w:rPr>
@@ -4372,7 +4344,6 @@
           </w:tcPr>
           <w:p>
             <w:pPr>
-              <w:spacing w:after="0"/>
               <w:ind w:left="426"/>
               <w:jc w:val="both"/>
               <w:rPr>
@@ -4405,7 +4376,6 @@
           </w:tcPr>
           <w:p>
             <w:pPr>
-              <w:spacing w:after="0"/>
               <w:ind w:left="426"/>
               <w:jc w:val="both"/>
               <w:rPr>
@@ -4461,7 +4431,6 @@
           </w:tcPr>
           <w:p>
             <w:pPr>
-              <w:spacing w:after="0"/>
               <w:ind w:left="426"/>
               <w:jc w:val="both"/>
               <w:rPr>
@@ -4590,7 +4559,25 @@
           <w:sz w:val="24"/>
           <w:szCs w:val="24"/>
         </w:rPr>
-        <w:t>A Solução CevadaBeer tem como objetivo disponibilizar para o usuário, especificamente produtores de cerveja artesanais e entusiastas, um sistema que auxiliará na produção do seu produto. Esse software irá processar os dados imputados pelo o usuário referente aos insumos utilizado na composição da receita e retornar à quantidade final a ser produzida, ajudando no planejamento e controle do seu estoque. Além disso um repositório para cadastro de receitas automatizado, relatórios e histórico de produção.</w:t>
+        <w:t xml:space="preserve">A Solução </w:t>
+      </w:r>
+      <w:proofErr w:type="spellStart"/>
+      <w:r>
+        <w:rPr>
+          <w:rFonts w:ascii="Times New Roman" w:hAnsi="Times New Roman" w:cs="Times New Roman"/>
+          <w:sz w:val="24"/>
+          <w:szCs w:val="24"/>
+        </w:rPr>
+        <w:t>CevadaBeer</w:t>
+      </w:r>
+      <w:proofErr w:type="spellEnd"/>
+      <w:r>
+        <w:rPr>
+          <w:rFonts w:ascii="Times New Roman" w:hAnsi="Times New Roman" w:cs="Times New Roman"/>
+          <w:sz w:val="24"/>
+          <w:szCs w:val="24"/>
+        </w:rPr>
+        <w:t xml:space="preserve"> tem como objetivo disponibilizar para o usuário, especificamente produtores de cerveja artesanais e entusiastas, um sistema que auxiliará na produção do seu produto. Esse software irá processar os dados imputados pelo o usuário referente aos insumos utilizado na composição da receita e retornar à quantidade final a ser produzida, ajudando no planejamento e controle do seu estoque. Além disso um repositório para cadastro de receitas automatizado, relatórios e histórico de produção.</w:t>
       </w:r>
     </w:p>
     <w:p>
@@ -5034,7 +5021,6 @@
           <w:sz w:val="24"/>
           <w:szCs w:val="24"/>
         </w:rPr>
-        <w:lastRenderedPageBreak/>
         <w:t>A definição do escopo deverá estar coerente com o objetivo do projeto</w:t>
       </w:r>
       <w:r>
@@ -5070,6 +5056,7 @@
           <w:sz w:val="24"/>
           <w:szCs w:val="24"/>
         </w:rPr>
+        <w:lastRenderedPageBreak/>
         <w:t>O projeto deverá ser desenvolvido em no máximo</w:t>
       </w:r>
       <w:r>
@@ -5524,7 +5511,6 @@
         <w:tblCellMar>
           <w:top w:w="5" w:type="dxa"/>
           <w:left w:w="108" w:type="dxa"/>
-          <w:bottom w:w="0" w:type="dxa"/>
           <w:right w:w="12" w:type="dxa"/>
         </w:tblCellMar>
         <w:tblLook w:val="04A0" w:firstRow="1" w:lastRow="0" w:firstColumn="1" w:lastColumn="0" w:noHBand="0" w:noVBand="1"/>
@@ -5553,7 +5539,6 @@
           </w:tcPr>
           <w:p>
             <w:pPr>
-              <w:spacing w:after="0"/>
               <w:ind w:left="426" w:right="96"/>
               <w:jc w:val="both"/>
               <w:rPr>
@@ -5586,7 +5571,6 @@
           </w:tcPr>
           <w:p>
             <w:pPr>
-              <w:spacing w:after="0"/>
               <w:ind w:left="426" w:right="17"/>
               <w:jc w:val="both"/>
               <w:rPr>
@@ -5602,66 +5586,11 @@
                 <w:sz w:val="24"/>
                 <w:szCs w:val="24"/>
               </w:rPr>
-              <w:t>I</w:t>
-            </w:r>
-            <w:r>
-              <w:rPr>
-                <w:rFonts w:ascii="Times New Roman" w:eastAsia="Trebuchet MS" w:hAnsi="Times New Roman" w:cs="Times New Roman"/>
-                <w:b/>
-                <w:sz w:val="24"/>
-                <w:szCs w:val="24"/>
-              </w:rPr>
-              <w:t>m</w:t>
-            </w:r>
-            <w:r>
-              <w:rPr>
-                <w:rFonts w:ascii="Times New Roman" w:eastAsia="Trebuchet MS" w:hAnsi="Times New Roman" w:cs="Times New Roman"/>
-                <w:b/>
-                <w:sz w:val="24"/>
-                <w:szCs w:val="24"/>
-              </w:rPr>
-              <w:t>p</w:t>
-            </w:r>
-            <w:r>
-              <w:rPr>
-                <w:rFonts w:ascii="Times New Roman" w:eastAsia="Trebuchet MS" w:hAnsi="Times New Roman" w:cs="Times New Roman"/>
-                <w:b/>
-                <w:sz w:val="24"/>
-                <w:szCs w:val="24"/>
-              </w:rPr>
-              <w:t>a</w:t>
-            </w:r>
-            <w:r>
-              <w:rPr>
-                <w:rFonts w:ascii="Times New Roman" w:eastAsia="Trebuchet MS" w:hAnsi="Times New Roman" w:cs="Times New Roman"/>
-                <w:b/>
-                <w:sz w:val="24"/>
-                <w:szCs w:val="24"/>
-              </w:rPr>
-              <w:t>c</w:t>
-            </w:r>
-            <w:r>
-              <w:rPr>
-                <w:rFonts w:ascii="Times New Roman" w:eastAsia="Trebuchet MS" w:hAnsi="Times New Roman" w:cs="Times New Roman"/>
-                <w:b/>
-                <w:sz w:val="24"/>
-                <w:szCs w:val="24"/>
-              </w:rPr>
-              <w:t>t</w:t>
-            </w:r>
-            <w:r>
-              <w:rPr>
-                <w:rFonts w:ascii="Times New Roman" w:eastAsia="Trebuchet MS" w:hAnsi="Times New Roman" w:cs="Times New Roman"/>
-                <w:b/>
-                <w:sz w:val="24"/>
-                <w:szCs w:val="24"/>
-              </w:rPr>
-              <w:t>o</w:t>
+              <w:t>Impacto</w:t>
             </w:r>
           </w:p>
           <w:p>
             <w:pPr>
-              <w:spacing w:after="0"/>
               <w:ind w:left="426"/>
               <w:jc w:val="both"/>
               <w:rPr>
@@ -5695,7 +5624,7 @@
           </w:tcPr>
           <w:p>
             <w:pPr>
-              <w:spacing w:after="0" w:line="238" w:lineRule="auto"/>
+              <w:spacing w:line="238" w:lineRule="auto"/>
               <w:ind w:left="426"/>
               <w:jc w:val="both"/>
               <w:rPr>
@@ -5725,7 +5654,6 @@
           </w:p>
           <w:p>
             <w:pPr>
-              <w:spacing w:after="0"/>
               <w:ind w:left="426"/>
               <w:jc w:val="both"/>
               <w:rPr>
@@ -5758,7 +5686,6 @@
           </w:tcPr>
           <w:p>
             <w:pPr>
-              <w:spacing w:after="0"/>
               <w:ind w:left="426" w:right="96"/>
               <w:jc w:val="both"/>
               <w:rPr>
@@ -5791,7 +5718,6 @@
           </w:tcPr>
           <w:p>
             <w:pPr>
-              <w:spacing w:after="0"/>
               <w:ind w:left="426"/>
               <w:jc w:val="both"/>
               <w:rPr>
@@ -5828,7 +5754,6 @@
           </w:tcPr>
           <w:p>
             <w:pPr>
-              <w:spacing w:after="0"/>
               <w:ind w:left="426"/>
               <w:jc w:val="both"/>
               <w:rPr>
@@ -5862,7 +5787,6 @@
           </w:tcPr>
           <w:p>
             <w:pPr>
-              <w:spacing w:after="0"/>
               <w:ind w:left="426"/>
               <w:jc w:val="both"/>
               <w:rPr>
@@ -5896,7 +5820,6 @@
           </w:tcPr>
           <w:p>
             <w:pPr>
-              <w:spacing w:after="0"/>
               <w:ind w:left="426" w:right="96"/>
               <w:jc w:val="both"/>
               <w:rPr>
@@ -5913,8 +5836,10 @@
                 <w:sz w:val="24"/>
                 <w:szCs w:val="24"/>
               </w:rPr>
-              <w:t>A</w:t>
-            </w:r>
+              <w:t>M</w:t>
+            </w:r>
+            <w:bookmarkStart w:id="10" w:name="_GoBack"/>
+            <w:bookmarkEnd w:id="10"/>
           </w:p>
         </w:tc>
         <w:tc>
@@ -5929,7 +5854,6 @@
           </w:tcPr>
           <w:p>
             <w:pPr>
-              <w:spacing w:after="0"/>
               <w:ind w:left="426"/>
               <w:jc w:val="both"/>
               <w:rPr>
@@ -5951,7 +5875,6 @@
           </w:p>
           <w:p>
             <w:pPr>
-              <w:spacing w:after="0"/>
               <w:ind w:left="426"/>
               <w:jc w:val="both"/>
               <w:rPr>
@@ -5975,7 +5898,6 @@
           </w:tcPr>
           <w:p>
             <w:pPr>
-              <w:spacing w:after="0"/>
               <w:ind w:left="426"/>
               <w:jc w:val="both"/>
               <w:rPr>
@@ -5993,355 +5915,6 @@
                 <w:szCs w:val="24"/>
               </w:rPr>
               <w:t>Realizar o desenvolvimento no menor tempo possível</w:t>
-            </w:r>
-          </w:p>
-        </w:tc>
-      </w:tr>
-      <w:tr>
-        <w:trPr>
-          <w:trHeight w:val="265"/>
-        </w:trPr>
-        <w:tc>
-          <w:tcPr>
-            <w:tcW w:w="2077" w:type="dxa"/>
-            <w:tcBorders>
-              <w:top w:val="single" w:sz="4" w:space="0" w:color="000000"/>
-              <w:left w:val="single" w:sz="4" w:space="0" w:color="000000"/>
-              <w:bottom w:val="single" w:sz="4" w:space="0" w:color="000000"/>
-              <w:right w:val="single" w:sz="4" w:space="0" w:color="000000"/>
-            </w:tcBorders>
-          </w:tcPr>
-          <w:p>
-            <w:pPr>
-              <w:spacing w:after="0"/>
-              <w:ind w:left="426"/>
-              <w:jc w:val="both"/>
-              <w:rPr>
-                <w:rFonts w:ascii="Times New Roman" w:eastAsia="Trebuchet MS" w:hAnsi="Times New Roman" w:cs="Times New Roman"/>
-                <w:color w:val="000000" w:themeColor="text1"/>
-                <w:sz w:val="24"/>
-                <w:szCs w:val="24"/>
-              </w:rPr>
-            </w:pPr>
-            <w:r>
-              <w:rPr>
-                <w:rFonts w:ascii="Times New Roman" w:eastAsia="Trebuchet MS" w:hAnsi="Times New Roman" w:cs="Times New Roman"/>
-                <w:color w:val="000000" w:themeColor="text1"/>
-                <w:sz w:val="24"/>
-                <w:szCs w:val="24"/>
-              </w:rPr>
-              <w:t>Os recursos humanos não ter a capacidade de realizar o projeto</w:t>
-            </w:r>
-          </w:p>
-        </w:tc>
-        <w:tc>
-          <w:tcPr>
-            <w:tcW w:w="992" w:type="dxa"/>
-            <w:tcBorders>
-              <w:top w:val="single" w:sz="4" w:space="0" w:color="000000"/>
-              <w:left w:val="single" w:sz="4" w:space="0" w:color="000000"/>
-              <w:bottom w:val="single" w:sz="4" w:space="0" w:color="000000"/>
-              <w:right w:val="single" w:sz="4" w:space="0" w:color="000000"/>
-            </w:tcBorders>
-          </w:tcPr>
-          <w:p>
-            <w:pPr>
-              <w:spacing w:after="0"/>
-              <w:ind w:left="426"/>
-              <w:jc w:val="both"/>
-              <w:rPr>
-                <w:rFonts w:ascii="Times New Roman" w:eastAsia="Trebuchet MS" w:hAnsi="Times New Roman" w:cs="Times New Roman"/>
-                <w:color w:val="000000" w:themeColor="text1"/>
-                <w:sz w:val="24"/>
-                <w:szCs w:val="24"/>
-              </w:rPr>
-            </w:pPr>
-            <w:r>
-              <w:rPr>
-                <w:rFonts w:ascii="Times New Roman" w:eastAsia="Trebuchet MS" w:hAnsi="Times New Roman" w:cs="Times New Roman"/>
-                <w:color w:val="000000" w:themeColor="text1"/>
-                <w:sz w:val="24"/>
-                <w:szCs w:val="24"/>
-              </w:rPr>
-              <w:t>A</w:t>
-            </w:r>
-          </w:p>
-        </w:tc>
-        <w:tc>
-          <w:tcPr>
-            <w:tcW w:w="1984" w:type="dxa"/>
-            <w:tcBorders>
-              <w:top w:val="single" w:sz="4" w:space="0" w:color="000000"/>
-              <w:left w:val="single" w:sz="4" w:space="0" w:color="000000"/>
-              <w:bottom w:val="single" w:sz="4" w:space="0" w:color="000000"/>
-              <w:right w:val="single" w:sz="4" w:space="0" w:color="000000"/>
-            </w:tcBorders>
-          </w:tcPr>
-          <w:p>
-            <w:pPr>
-              <w:spacing w:after="0"/>
-              <w:ind w:left="426"/>
-              <w:jc w:val="both"/>
-              <w:rPr>
-                <w:rFonts w:ascii="Times New Roman" w:eastAsia="Trebuchet MS" w:hAnsi="Times New Roman" w:cs="Times New Roman"/>
-                <w:color w:val="000000" w:themeColor="text1"/>
-                <w:sz w:val="24"/>
-                <w:szCs w:val="24"/>
-              </w:rPr>
-            </w:pPr>
-            <w:r>
-              <w:rPr>
-                <w:rFonts w:ascii="Times New Roman" w:eastAsia="Trebuchet MS" w:hAnsi="Times New Roman" w:cs="Times New Roman"/>
-                <w:color w:val="000000" w:themeColor="text1"/>
-                <w:sz w:val="24"/>
-                <w:szCs w:val="24"/>
-              </w:rPr>
-              <w:t>A</w:t>
-            </w:r>
-          </w:p>
-        </w:tc>
-        <w:tc>
-          <w:tcPr>
-            <w:tcW w:w="1009" w:type="dxa"/>
-            <w:tcBorders>
-              <w:top w:val="single" w:sz="4" w:space="0" w:color="000000"/>
-              <w:left w:val="single" w:sz="4" w:space="0" w:color="000000"/>
-              <w:bottom w:val="single" w:sz="4" w:space="0" w:color="000000"/>
-              <w:right w:val="single" w:sz="4" w:space="0" w:color="000000"/>
-            </w:tcBorders>
-          </w:tcPr>
-          <w:p>
-            <w:pPr>
-              <w:spacing w:after="0"/>
-              <w:ind w:left="426"/>
-              <w:jc w:val="both"/>
-              <w:rPr>
-                <w:rFonts w:ascii="Times New Roman" w:eastAsia="Trebuchet MS" w:hAnsi="Times New Roman" w:cs="Times New Roman"/>
-                <w:color w:val="000000" w:themeColor="text1"/>
-                <w:sz w:val="24"/>
-                <w:szCs w:val="24"/>
-              </w:rPr>
-            </w:pPr>
-            <w:r>
-              <w:rPr>
-                <w:rFonts w:ascii="Times New Roman" w:eastAsia="Trebuchet MS" w:hAnsi="Times New Roman" w:cs="Times New Roman"/>
-                <w:color w:val="000000" w:themeColor="text1"/>
-                <w:sz w:val="24"/>
-                <w:szCs w:val="24"/>
-              </w:rPr>
-              <w:t>Aceitar</w:t>
-            </w:r>
-          </w:p>
-        </w:tc>
-        <w:tc>
-          <w:tcPr>
-            <w:tcW w:w="2268" w:type="dxa"/>
-            <w:tcBorders>
-              <w:top w:val="single" w:sz="4" w:space="0" w:color="000000"/>
-              <w:left w:val="single" w:sz="4" w:space="0" w:color="000000"/>
-              <w:bottom w:val="single" w:sz="4" w:space="0" w:color="000000"/>
-              <w:right w:val="single" w:sz="4" w:space="0" w:color="000000"/>
-            </w:tcBorders>
-          </w:tcPr>
-          <w:p>
-            <w:pPr>
-              <w:spacing w:after="0"/>
-              <w:ind w:left="426"/>
-              <w:jc w:val="both"/>
-              <w:rPr>
-                <w:rFonts w:ascii="Times New Roman" w:eastAsia="Trebuchet MS" w:hAnsi="Times New Roman" w:cs="Times New Roman"/>
-                <w:color w:val="000000" w:themeColor="text1"/>
-                <w:sz w:val="24"/>
-                <w:szCs w:val="24"/>
-              </w:rPr>
-            </w:pPr>
-            <w:r>
-              <w:rPr>
-                <w:rFonts w:ascii="Times New Roman" w:eastAsia="Trebuchet MS" w:hAnsi="Times New Roman" w:cs="Times New Roman"/>
-                <w:color w:val="000000" w:themeColor="text1"/>
-                <w:sz w:val="24"/>
-                <w:szCs w:val="24"/>
-              </w:rPr>
-              <w:t>Uma melhor capacitação dos recursos</w:t>
-            </w:r>
-          </w:p>
-        </w:tc>
-      </w:tr>
-      <w:tr>
-        <w:trPr>
-          <w:trHeight w:val="265"/>
-        </w:trPr>
-        <w:tc>
-          <w:tcPr>
-            <w:tcW w:w="2077" w:type="dxa"/>
-            <w:tcBorders>
-              <w:top w:val="single" w:sz="4" w:space="0" w:color="000000"/>
-              <w:left w:val="single" w:sz="4" w:space="0" w:color="000000"/>
-              <w:bottom w:val="single" w:sz="4" w:space="0" w:color="000000"/>
-              <w:right w:val="single" w:sz="4" w:space="0" w:color="000000"/>
-            </w:tcBorders>
-          </w:tcPr>
-          <w:p>
-            <w:pPr>
-              <w:spacing w:after="0"/>
-              <w:ind w:left="426"/>
-              <w:jc w:val="both"/>
-              <w:rPr>
-                <w:rFonts w:ascii="Times New Roman" w:eastAsia="Trebuchet MS" w:hAnsi="Times New Roman" w:cs="Times New Roman"/>
-                <w:color w:val="000000" w:themeColor="text1"/>
-                <w:sz w:val="24"/>
-                <w:szCs w:val="24"/>
-              </w:rPr>
-            </w:pPr>
-            <w:r>
-              <w:rPr>
-                <w:rFonts w:ascii="Times New Roman" w:eastAsia="Trebuchet MS" w:hAnsi="Times New Roman" w:cs="Times New Roman"/>
-                <w:color w:val="000000" w:themeColor="text1"/>
-                <w:sz w:val="24"/>
-                <w:szCs w:val="24"/>
-              </w:rPr>
-              <w:t>As ferramentas gratuitas não atender as expectativas do projeto</w:t>
-            </w:r>
-          </w:p>
-        </w:tc>
-        <w:tc>
-          <w:tcPr>
-            <w:tcW w:w="992" w:type="dxa"/>
-            <w:tcBorders>
-              <w:top w:val="single" w:sz="4" w:space="0" w:color="000000"/>
-              <w:left w:val="single" w:sz="4" w:space="0" w:color="000000"/>
-              <w:bottom w:val="single" w:sz="4" w:space="0" w:color="000000"/>
-              <w:right w:val="single" w:sz="4" w:space="0" w:color="000000"/>
-            </w:tcBorders>
-          </w:tcPr>
-          <w:p>
-            <w:pPr>
-              <w:spacing w:after="0"/>
-              <w:ind w:left="426"/>
-              <w:jc w:val="both"/>
-              <w:rPr>
-                <w:rFonts w:ascii="Times New Roman" w:eastAsia="Trebuchet MS" w:hAnsi="Times New Roman" w:cs="Times New Roman"/>
-                <w:color w:val="000000" w:themeColor="text1"/>
-                <w:sz w:val="24"/>
-                <w:szCs w:val="24"/>
-              </w:rPr>
-            </w:pPr>
-            <w:r>
-              <w:rPr>
-                <w:rFonts w:ascii="Times New Roman" w:eastAsia="Trebuchet MS" w:hAnsi="Times New Roman" w:cs="Times New Roman"/>
-                <w:color w:val="000000" w:themeColor="text1"/>
-                <w:sz w:val="24"/>
-                <w:szCs w:val="24"/>
-              </w:rPr>
-              <w:t>M</w:t>
-            </w:r>
-          </w:p>
-        </w:tc>
-        <w:tc>
-          <w:tcPr>
-            <w:tcW w:w="1984" w:type="dxa"/>
-            <w:tcBorders>
-              <w:top w:val="single" w:sz="4" w:space="0" w:color="000000"/>
-              <w:left w:val="single" w:sz="4" w:space="0" w:color="000000"/>
-              <w:bottom w:val="single" w:sz="4" w:space="0" w:color="000000"/>
-              <w:right w:val="single" w:sz="4" w:space="0" w:color="000000"/>
-            </w:tcBorders>
-          </w:tcPr>
-          <w:p>
-            <w:pPr>
-              <w:spacing w:after="0"/>
-              <w:ind w:left="426" w:right="96"/>
-              <w:jc w:val="both"/>
-              <w:rPr>
-                <w:rFonts w:ascii="Times New Roman" w:eastAsia="Trebuchet MS" w:hAnsi="Times New Roman" w:cs="Times New Roman"/>
-                <w:color w:val="000000" w:themeColor="text1"/>
-                <w:sz w:val="24"/>
-                <w:szCs w:val="24"/>
-              </w:rPr>
-            </w:pPr>
-            <w:r>
-              <w:rPr>
-                <w:rFonts w:ascii="Times New Roman" w:eastAsia="Trebuchet MS" w:hAnsi="Times New Roman" w:cs="Times New Roman"/>
-                <w:color w:val="000000" w:themeColor="text1"/>
-                <w:sz w:val="24"/>
-                <w:szCs w:val="24"/>
-              </w:rPr>
-              <w:t>M</w:t>
-            </w:r>
-          </w:p>
-        </w:tc>
-        <w:tc>
-          <w:tcPr>
-            <w:tcW w:w="1009" w:type="dxa"/>
-            <w:tcBorders>
-              <w:top w:val="single" w:sz="4" w:space="0" w:color="000000"/>
-              <w:left w:val="single" w:sz="4" w:space="0" w:color="000000"/>
-              <w:bottom w:val="single" w:sz="4" w:space="0" w:color="000000"/>
-              <w:right w:val="single" w:sz="4" w:space="0" w:color="000000"/>
-            </w:tcBorders>
-          </w:tcPr>
-          <w:p>
-            <w:pPr>
-              <w:spacing w:after="0"/>
-              <w:ind w:left="426"/>
-              <w:jc w:val="both"/>
-              <w:rPr>
-                <w:rFonts w:ascii="Times New Roman" w:eastAsia="Trebuchet MS" w:hAnsi="Times New Roman" w:cs="Times New Roman"/>
-                <w:color w:val="000000" w:themeColor="text1"/>
-                <w:sz w:val="24"/>
-                <w:szCs w:val="24"/>
-              </w:rPr>
-            </w:pPr>
-            <w:r>
-              <w:rPr>
-                <w:rFonts w:ascii="Times New Roman" w:eastAsia="Trebuchet MS" w:hAnsi="Times New Roman" w:cs="Times New Roman"/>
-                <w:color w:val="000000" w:themeColor="text1"/>
-                <w:sz w:val="24"/>
-                <w:szCs w:val="24"/>
-              </w:rPr>
-              <w:t>A</w:t>
-            </w:r>
-            <w:r>
-              <w:rPr>
-                <w:rFonts w:ascii="Times New Roman" w:eastAsia="Trebuchet MS" w:hAnsi="Times New Roman" w:cs="Times New Roman"/>
-                <w:color w:val="000000" w:themeColor="text1"/>
-                <w:sz w:val="24"/>
-                <w:szCs w:val="24"/>
-              </w:rPr>
-              <w:t>dquirir</w:t>
-            </w:r>
-          </w:p>
-        </w:tc>
-        <w:tc>
-          <w:tcPr>
-            <w:tcW w:w="2268" w:type="dxa"/>
-            <w:tcBorders>
-              <w:top w:val="single" w:sz="4" w:space="0" w:color="000000"/>
-              <w:left w:val="single" w:sz="4" w:space="0" w:color="000000"/>
-              <w:bottom w:val="single" w:sz="4" w:space="0" w:color="000000"/>
-              <w:right w:val="single" w:sz="4" w:space="0" w:color="000000"/>
-            </w:tcBorders>
-          </w:tcPr>
-          <w:p>
-            <w:pPr>
-              <w:spacing w:after="0"/>
-              <w:ind w:left="426"/>
-              <w:jc w:val="both"/>
-              <w:rPr>
-                <w:rFonts w:ascii="Times New Roman" w:eastAsia="Trebuchet MS" w:hAnsi="Times New Roman" w:cs="Times New Roman"/>
-                <w:color w:val="000000" w:themeColor="text1"/>
-                <w:sz w:val="24"/>
-                <w:szCs w:val="24"/>
-              </w:rPr>
-            </w:pPr>
-            <w:r>
-              <w:rPr>
-                <w:rFonts w:ascii="Times New Roman" w:eastAsia="Trebuchet MS" w:hAnsi="Times New Roman" w:cs="Times New Roman"/>
-                <w:color w:val="000000" w:themeColor="text1"/>
-                <w:sz w:val="24"/>
-                <w:szCs w:val="24"/>
-              </w:rPr>
-              <w:t>Buscar novas ferramentas e soluções gratuitas</w:t>
             </w:r>
           </w:p>
         </w:tc>
@@ -6365,6 +5938,336 @@
               <w:ind w:left="426"/>
               <w:jc w:val="both"/>
               <w:rPr>
+                <w:rFonts w:ascii="Times New Roman" w:eastAsia="Trebuchet MS" w:hAnsi="Times New Roman" w:cs="Times New Roman"/>
+                <w:color w:val="000000" w:themeColor="text1"/>
+                <w:sz w:val="24"/>
+                <w:szCs w:val="24"/>
+              </w:rPr>
+            </w:pPr>
+            <w:r>
+              <w:rPr>
+                <w:rFonts w:ascii="Times New Roman" w:eastAsia="Trebuchet MS" w:hAnsi="Times New Roman" w:cs="Times New Roman"/>
+                <w:color w:val="000000" w:themeColor="text1"/>
+                <w:sz w:val="24"/>
+                <w:szCs w:val="24"/>
+              </w:rPr>
+              <w:t>Os recursos humanos não ter a capacitação necessária para realizar o projeto</w:t>
+            </w:r>
+          </w:p>
+        </w:tc>
+        <w:tc>
+          <w:tcPr>
+            <w:tcW w:w="992" w:type="dxa"/>
+            <w:tcBorders>
+              <w:top w:val="single" w:sz="4" w:space="0" w:color="000000"/>
+              <w:left w:val="single" w:sz="4" w:space="0" w:color="000000"/>
+              <w:bottom w:val="single" w:sz="4" w:space="0" w:color="000000"/>
+              <w:right w:val="single" w:sz="4" w:space="0" w:color="000000"/>
+            </w:tcBorders>
+          </w:tcPr>
+          <w:p>
+            <w:pPr>
+              <w:ind w:left="426"/>
+              <w:jc w:val="both"/>
+              <w:rPr>
+                <w:rFonts w:ascii="Times New Roman" w:eastAsia="Trebuchet MS" w:hAnsi="Times New Roman" w:cs="Times New Roman"/>
+                <w:color w:val="000000" w:themeColor="text1"/>
+                <w:sz w:val="24"/>
+                <w:szCs w:val="24"/>
+              </w:rPr>
+            </w:pPr>
+            <w:r>
+              <w:rPr>
+                <w:rFonts w:ascii="Times New Roman" w:eastAsia="Trebuchet MS" w:hAnsi="Times New Roman" w:cs="Times New Roman"/>
+                <w:color w:val="000000" w:themeColor="text1"/>
+                <w:sz w:val="24"/>
+                <w:szCs w:val="24"/>
+              </w:rPr>
+              <w:t>M</w:t>
+            </w:r>
+          </w:p>
+        </w:tc>
+        <w:tc>
+          <w:tcPr>
+            <w:tcW w:w="1984" w:type="dxa"/>
+            <w:tcBorders>
+              <w:top w:val="single" w:sz="4" w:space="0" w:color="000000"/>
+              <w:left w:val="single" w:sz="4" w:space="0" w:color="000000"/>
+              <w:bottom w:val="single" w:sz="4" w:space="0" w:color="000000"/>
+              <w:right w:val="single" w:sz="4" w:space="0" w:color="000000"/>
+            </w:tcBorders>
+          </w:tcPr>
+          <w:p>
+            <w:pPr>
+              <w:ind w:left="426"/>
+              <w:jc w:val="both"/>
+              <w:rPr>
+                <w:rFonts w:ascii="Times New Roman" w:eastAsia="Trebuchet MS" w:hAnsi="Times New Roman" w:cs="Times New Roman"/>
+                <w:color w:val="000000" w:themeColor="text1"/>
+                <w:sz w:val="24"/>
+                <w:szCs w:val="24"/>
+              </w:rPr>
+            </w:pPr>
+            <w:r>
+              <w:rPr>
+                <w:rFonts w:ascii="Times New Roman" w:eastAsia="Trebuchet MS" w:hAnsi="Times New Roman" w:cs="Times New Roman"/>
+                <w:color w:val="000000" w:themeColor="text1"/>
+                <w:sz w:val="24"/>
+                <w:szCs w:val="24"/>
+              </w:rPr>
+              <w:t>M</w:t>
+            </w:r>
+          </w:p>
+        </w:tc>
+        <w:tc>
+          <w:tcPr>
+            <w:tcW w:w="1009" w:type="dxa"/>
+            <w:tcBorders>
+              <w:top w:val="single" w:sz="4" w:space="0" w:color="000000"/>
+              <w:left w:val="single" w:sz="4" w:space="0" w:color="000000"/>
+              <w:bottom w:val="single" w:sz="4" w:space="0" w:color="000000"/>
+              <w:right w:val="single" w:sz="4" w:space="0" w:color="000000"/>
+            </w:tcBorders>
+          </w:tcPr>
+          <w:p>
+            <w:pPr>
+              <w:ind w:left="426"/>
+              <w:jc w:val="both"/>
+              <w:rPr>
+                <w:rFonts w:ascii="Times New Roman" w:eastAsia="Trebuchet MS" w:hAnsi="Times New Roman" w:cs="Times New Roman"/>
+                <w:color w:val="000000" w:themeColor="text1"/>
+                <w:sz w:val="24"/>
+                <w:szCs w:val="24"/>
+              </w:rPr>
+            </w:pPr>
+            <w:r>
+              <w:rPr>
+                <w:rFonts w:ascii="Times New Roman" w:eastAsia="Trebuchet MS" w:hAnsi="Times New Roman" w:cs="Times New Roman"/>
+                <w:color w:val="000000" w:themeColor="text1"/>
+                <w:sz w:val="24"/>
+                <w:szCs w:val="24"/>
+              </w:rPr>
+              <w:t>Aceitar</w:t>
+            </w:r>
+          </w:p>
+        </w:tc>
+        <w:tc>
+          <w:tcPr>
+            <w:tcW w:w="2268" w:type="dxa"/>
+            <w:tcBorders>
+              <w:top w:val="single" w:sz="4" w:space="0" w:color="000000"/>
+              <w:left w:val="single" w:sz="4" w:space="0" w:color="000000"/>
+              <w:bottom w:val="single" w:sz="4" w:space="0" w:color="000000"/>
+              <w:right w:val="single" w:sz="4" w:space="0" w:color="000000"/>
+            </w:tcBorders>
+          </w:tcPr>
+          <w:p>
+            <w:pPr>
+              <w:ind w:left="426"/>
+              <w:jc w:val="both"/>
+              <w:rPr>
+                <w:rFonts w:ascii="Times New Roman" w:eastAsia="Trebuchet MS" w:hAnsi="Times New Roman" w:cs="Times New Roman"/>
+                <w:color w:val="000000" w:themeColor="text1"/>
+                <w:sz w:val="24"/>
+                <w:szCs w:val="24"/>
+              </w:rPr>
+            </w:pPr>
+            <w:r>
+              <w:rPr>
+                <w:rFonts w:ascii="Times New Roman" w:eastAsia="Trebuchet MS" w:hAnsi="Times New Roman" w:cs="Times New Roman"/>
+                <w:color w:val="000000" w:themeColor="text1"/>
+                <w:sz w:val="24"/>
+                <w:szCs w:val="24"/>
+              </w:rPr>
+              <w:t>Uma melhor capacitação dos recursos</w:t>
+            </w:r>
+          </w:p>
+        </w:tc>
+      </w:tr>
+      <w:tr>
+        <w:trPr>
+          <w:trHeight w:val="265"/>
+        </w:trPr>
+        <w:tc>
+          <w:tcPr>
+            <w:tcW w:w="2077" w:type="dxa"/>
+            <w:tcBorders>
+              <w:top w:val="single" w:sz="4" w:space="0" w:color="000000"/>
+              <w:left w:val="single" w:sz="4" w:space="0" w:color="000000"/>
+              <w:bottom w:val="single" w:sz="4" w:space="0" w:color="000000"/>
+              <w:right w:val="single" w:sz="4" w:space="0" w:color="000000"/>
+            </w:tcBorders>
+          </w:tcPr>
+          <w:p>
+            <w:pPr>
+              <w:ind w:left="426"/>
+              <w:jc w:val="both"/>
+              <w:rPr>
+                <w:rFonts w:ascii="Times New Roman" w:eastAsia="Trebuchet MS" w:hAnsi="Times New Roman" w:cs="Times New Roman"/>
+                <w:color w:val="000000" w:themeColor="text1"/>
+                <w:sz w:val="24"/>
+                <w:szCs w:val="24"/>
+              </w:rPr>
+            </w:pPr>
+            <w:r>
+              <w:rPr>
+                <w:rFonts w:ascii="Times New Roman" w:eastAsia="Trebuchet MS" w:hAnsi="Times New Roman" w:cs="Times New Roman"/>
+                <w:color w:val="000000" w:themeColor="text1"/>
+                <w:sz w:val="24"/>
+                <w:szCs w:val="24"/>
+              </w:rPr>
+              <w:t>As ferramentas gratuitas não atender as expectativas do projeto</w:t>
+            </w:r>
+          </w:p>
+        </w:tc>
+        <w:tc>
+          <w:tcPr>
+            <w:tcW w:w="992" w:type="dxa"/>
+            <w:tcBorders>
+              <w:top w:val="single" w:sz="4" w:space="0" w:color="000000"/>
+              <w:left w:val="single" w:sz="4" w:space="0" w:color="000000"/>
+              <w:bottom w:val="single" w:sz="4" w:space="0" w:color="000000"/>
+              <w:right w:val="single" w:sz="4" w:space="0" w:color="000000"/>
+            </w:tcBorders>
+          </w:tcPr>
+          <w:p>
+            <w:pPr>
+              <w:ind w:left="426"/>
+              <w:jc w:val="both"/>
+              <w:rPr>
+                <w:rFonts w:ascii="Times New Roman" w:eastAsia="Trebuchet MS" w:hAnsi="Times New Roman" w:cs="Times New Roman"/>
+                <w:color w:val="000000" w:themeColor="text1"/>
+                <w:sz w:val="24"/>
+                <w:szCs w:val="24"/>
+              </w:rPr>
+            </w:pPr>
+            <w:r>
+              <w:rPr>
+                <w:rFonts w:ascii="Times New Roman" w:eastAsia="Trebuchet MS" w:hAnsi="Times New Roman" w:cs="Times New Roman"/>
+                <w:color w:val="000000" w:themeColor="text1"/>
+                <w:sz w:val="24"/>
+                <w:szCs w:val="24"/>
+              </w:rPr>
+              <w:t>B</w:t>
+            </w:r>
+          </w:p>
+        </w:tc>
+        <w:tc>
+          <w:tcPr>
+            <w:tcW w:w="1984" w:type="dxa"/>
+            <w:tcBorders>
+              <w:top w:val="single" w:sz="4" w:space="0" w:color="000000"/>
+              <w:left w:val="single" w:sz="4" w:space="0" w:color="000000"/>
+              <w:bottom w:val="single" w:sz="4" w:space="0" w:color="000000"/>
+              <w:right w:val="single" w:sz="4" w:space="0" w:color="000000"/>
+            </w:tcBorders>
+          </w:tcPr>
+          <w:p>
+            <w:pPr>
+              <w:ind w:left="426" w:right="96"/>
+              <w:jc w:val="both"/>
+              <w:rPr>
+                <w:rFonts w:ascii="Times New Roman" w:eastAsia="Trebuchet MS" w:hAnsi="Times New Roman" w:cs="Times New Roman"/>
+                <w:color w:val="000000" w:themeColor="text1"/>
+                <w:sz w:val="24"/>
+                <w:szCs w:val="24"/>
+              </w:rPr>
+            </w:pPr>
+            <w:r>
+              <w:rPr>
+                <w:rFonts w:ascii="Times New Roman" w:eastAsia="Trebuchet MS" w:hAnsi="Times New Roman" w:cs="Times New Roman"/>
+                <w:color w:val="000000" w:themeColor="text1"/>
+                <w:sz w:val="24"/>
+                <w:szCs w:val="24"/>
+              </w:rPr>
+              <w:t>B</w:t>
+            </w:r>
+          </w:p>
+        </w:tc>
+        <w:tc>
+          <w:tcPr>
+            <w:tcW w:w="1009" w:type="dxa"/>
+            <w:tcBorders>
+              <w:top w:val="single" w:sz="4" w:space="0" w:color="000000"/>
+              <w:left w:val="single" w:sz="4" w:space="0" w:color="000000"/>
+              <w:bottom w:val="single" w:sz="4" w:space="0" w:color="000000"/>
+              <w:right w:val="single" w:sz="4" w:space="0" w:color="000000"/>
+            </w:tcBorders>
+          </w:tcPr>
+          <w:p>
+            <w:pPr>
+              <w:ind w:left="426"/>
+              <w:jc w:val="both"/>
+              <w:rPr>
+                <w:rFonts w:ascii="Times New Roman" w:eastAsia="Trebuchet MS" w:hAnsi="Times New Roman" w:cs="Times New Roman"/>
+                <w:color w:val="000000" w:themeColor="text1"/>
+                <w:sz w:val="24"/>
+                <w:szCs w:val="24"/>
+              </w:rPr>
+            </w:pPr>
+            <w:r>
+              <w:rPr>
+                <w:rFonts w:ascii="Times New Roman" w:eastAsia="Trebuchet MS" w:hAnsi="Times New Roman" w:cs="Times New Roman"/>
+                <w:color w:val="000000" w:themeColor="text1"/>
+                <w:sz w:val="24"/>
+                <w:szCs w:val="24"/>
+              </w:rPr>
+              <w:t>Adquirir</w:t>
+            </w:r>
+          </w:p>
+        </w:tc>
+        <w:tc>
+          <w:tcPr>
+            <w:tcW w:w="2268" w:type="dxa"/>
+            <w:tcBorders>
+              <w:top w:val="single" w:sz="4" w:space="0" w:color="000000"/>
+              <w:left w:val="single" w:sz="4" w:space="0" w:color="000000"/>
+              <w:bottom w:val="single" w:sz="4" w:space="0" w:color="000000"/>
+              <w:right w:val="single" w:sz="4" w:space="0" w:color="000000"/>
+            </w:tcBorders>
+          </w:tcPr>
+          <w:p>
+            <w:pPr>
+              <w:ind w:left="426"/>
+              <w:jc w:val="both"/>
+              <w:rPr>
+                <w:rFonts w:ascii="Times New Roman" w:eastAsia="Trebuchet MS" w:hAnsi="Times New Roman" w:cs="Times New Roman"/>
+                <w:color w:val="000000" w:themeColor="text1"/>
+                <w:sz w:val="24"/>
+                <w:szCs w:val="24"/>
+              </w:rPr>
+            </w:pPr>
+            <w:r>
+              <w:rPr>
+                <w:rFonts w:ascii="Times New Roman" w:eastAsia="Trebuchet MS" w:hAnsi="Times New Roman" w:cs="Times New Roman"/>
+                <w:color w:val="000000" w:themeColor="text1"/>
+                <w:sz w:val="24"/>
+                <w:szCs w:val="24"/>
+              </w:rPr>
+              <w:t>Buscar novas ferramentas e soluções gratuitas</w:t>
+            </w:r>
+          </w:p>
+        </w:tc>
+      </w:tr>
+      <w:tr>
+        <w:trPr>
+          <w:trHeight w:val="265"/>
+        </w:trPr>
+        <w:tc>
+          <w:tcPr>
+            <w:tcW w:w="2077" w:type="dxa"/>
+            <w:tcBorders>
+              <w:top w:val="single" w:sz="4" w:space="0" w:color="000000"/>
+              <w:left w:val="single" w:sz="4" w:space="0" w:color="000000"/>
+              <w:bottom w:val="single" w:sz="4" w:space="0" w:color="000000"/>
+              <w:right w:val="single" w:sz="4" w:space="0" w:color="000000"/>
+            </w:tcBorders>
+          </w:tcPr>
+          <w:p>
+            <w:pPr>
+              <w:ind w:left="426"/>
+              <w:jc w:val="both"/>
+              <w:rPr>
                 <w:rFonts w:ascii="Times New Roman" w:hAnsi="Times New Roman" w:cs="Times New Roman"/>
                 <w:sz w:val="24"/>
                 <w:szCs w:val="24"/>
@@ -6545,7 +6448,7 @@
           <w:u w:val="none"/>
         </w:rPr>
       </w:pPr>
-      <w:bookmarkStart w:id="10" w:name="_Toc14729395"/>
+      <w:bookmarkStart w:id="11" w:name="_Toc14729395"/>
       <w:r>
         <w:rPr>
           <w:rFonts w:ascii="Times New Roman" w:hAnsi="Times New Roman" w:cs="Times New Roman"/>
@@ -6554,7 +6457,6 @@
           <w:szCs w:val="24"/>
           <w:u w:val="none"/>
         </w:rPr>
-        <w:lastRenderedPageBreak/>
         <w:t>9.</w:t>
       </w:r>
       <w:r>
@@ -6575,9 +6477,31 @@
           <w:szCs w:val="24"/>
           <w:u w:val="none"/>
         </w:rPr>
-        <w:t>Entregas (Deliverables)</w:t>
-      </w:r>
-      <w:bookmarkEnd w:id="10"/>
+        <w:t>Entregas (</w:t>
+      </w:r>
+      <w:proofErr w:type="spellStart"/>
+      <w:r>
+        <w:rPr>
+          <w:rFonts w:ascii="Times New Roman" w:hAnsi="Times New Roman" w:cs="Times New Roman"/>
+          <w:color w:val="auto"/>
+          <w:sz w:val="24"/>
+          <w:szCs w:val="24"/>
+          <w:u w:val="none"/>
+        </w:rPr>
+        <w:t>Deliverables</w:t>
+      </w:r>
+      <w:proofErr w:type="spellEnd"/>
+      <w:r>
+        <w:rPr>
+          <w:rFonts w:ascii="Times New Roman" w:hAnsi="Times New Roman" w:cs="Times New Roman"/>
+          <w:color w:val="auto"/>
+          <w:sz w:val="24"/>
+          <w:szCs w:val="24"/>
+          <w:u w:val="none"/>
+        </w:rPr>
+        <w:t>)</w:t>
+      </w:r>
+      <w:bookmarkEnd w:id="11"/>
     </w:p>
     <w:p>
       <w:pPr>
@@ -6598,7 +6522,7 @@
           <w:u w:val="none"/>
         </w:rPr>
       </w:pPr>
-      <w:bookmarkStart w:id="11" w:name="_Toc14729396"/>
+      <w:bookmarkStart w:id="12" w:name="_Toc14729396"/>
       <w:r>
         <w:rPr>
           <w:rFonts w:ascii="Times New Roman" w:eastAsia="Arial" w:hAnsi="Times New Roman" w:cs="Times New Roman"/>
@@ -6608,6 +6532,7 @@
           <w:szCs w:val="24"/>
           <w:u w:val="none"/>
         </w:rPr>
+        <w:lastRenderedPageBreak/>
         <w:t>9.1.</w:t>
       </w:r>
       <w:r>
@@ -6654,7 +6579,7 @@
         </w:rPr>
         <w:t xml:space="preserve"> para produção da cerveja</w:t>
       </w:r>
-      <w:bookmarkEnd w:id="11"/>
+      <w:bookmarkEnd w:id="12"/>
     </w:p>
     <w:p>
       <w:pPr>
@@ -6720,7 +6645,7 @@
         </w:rPr>
         <w:tab/>
       </w:r>
-      <w:bookmarkStart w:id="12" w:name="_Toc14729397"/>
+      <w:bookmarkStart w:id="13" w:name="_Toc14729397"/>
       <w:r>
         <w:rPr>
           <w:rFonts w:ascii="Times New Roman" w:eastAsia="Arial" w:hAnsi="Times New Roman" w:cs="Times New Roman"/>
@@ -6745,7 +6670,7 @@
         </w:rPr>
         <w:t xml:space="preserve"> RF1.1 Inclusão</w:t>
       </w:r>
-      <w:bookmarkEnd w:id="12"/>
+      <w:bookmarkEnd w:id="13"/>
     </w:p>
     <w:p>
       <w:pPr>
@@ -6809,7 +6734,7 @@
         </w:rPr>
         <w:tab/>
       </w:r>
-      <w:bookmarkStart w:id="13" w:name="_Toc14729398"/>
+      <w:bookmarkStart w:id="14" w:name="_Toc14729398"/>
       <w:r>
         <w:rPr>
           <w:rFonts w:ascii="Times New Roman" w:eastAsia="Arial" w:hAnsi="Times New Roman" w:cs="Times New Roman"/>
@@ -6834,7 +6759,7 @@
         </w:rPr>
         <w:t xml:space="preserve"> RF1.2 Alteração</w:t>
       </w:r>
-      <w:bookmarkEnd w:id="13"/>
+      <w:bookmarkEnd w:id="14"/>
     </w:p>
     <w:p>
       <w:pPr>
@@ -6899,7 +6824,7 @@
         </w:rPr>
         <w:tab/>
       </w:r>
-      <w:bookmarkStart w:id="14" w:name="_Toc14729399"/>
+      <w:bookmarkStart w:id="15" w:name="_Toc14729399"/>
       <w:r>
         <w:rPr>
           <w:rFonts w:ascii="Times New Roman" w:eastAsia="Arial" w:hAnsi="Times New Roman" w:cs="Times New Roman"/>
@@ -6924,7 +6849,7 @@
         </w:rPr>
         <w:t xml:space="preserve"> RF1 1.3 Remoção</w:t>
       </w:r>
-      <w:bookmarkEnd w:id="14"/>
+      <w:bookmarkEnd w:id="15"/>
     </w:p>
     <w:p>
       <w:pPr>
@@ -6995,7 +6920,7 @@
           <w:szCs w:val="24"/>
         </w:rPr>
       </w:pPr>
-      <w:bookmarkStart w:id="15" w:name="_Toc14729400"/>
+      <w:bookmarkStart w:id="16" w:name="_Toc14729400"/>
       <w:r>
         <w:rPr>
           <w:rFonts w:ascii="Times New Roman" w:eastAsia="Arial" w:hAnsi="Times New Roman" w:cs="Times New Roman"/>
@@ -7005,7 +6930,7 @@
         </w:rPr>
         <w:t>RF2 Manter Cadastro das receitas de cerveja</w:t>
       </w:r>
-      <w:bookmarkEnd w:id="15"/>
+      <w:bookmarkEnd w:id="16"/>
     </w:p>
     <w:p>
       <w:pPr>
@@ -7054,7 +6979,7 @@
           <w:szCs w:val="24"/>
         </w:rPr>
       </w:pPr>
-      <w:bookmarkStart w:id="16" w:name="_Toc14729401"/>
+      <w:bookmarkStart w:id="17" w:name="_Toc14729401"/>
       <w:r>
         <w:rPr>
           <w:rFonts w:ascii="Times New Roman" w:eastAsia="Arial" w:hAnsi="Times New Roman" w:cs="Times New Roman"/>
@@ -7064,7 +6989,7 @@
         </w:rPr>
         <w:t>RF2.1 Inclusão</w:t>
       </w:r>
-      <w:bookmarkEnd w:id="16"/>
+      <w:bookmarkEnd w:id="17"/>
     </w:p>
     <w:p>
       <w:pPr>
@@ -7121,7 +7046,7 @@
           <w:szCs w:val="24"/>
         </w:rPr>
       </w:pPr>
-      <w:bookmarkStart w:id="17" w:name="_Toc14729402"/>
+      <w:bookmarkStart w:id="18" w:name="_Toc14729402"/>
       <w:r>
         <w:rPr>
           <w:rFonts w:ascii="Times New Roman" w:eastAsia="Arial" w:hAnsi="Times New Roman" w:cs="Times New Roman"/>
@@ -7131,7 +7056,7 @@
         </w:rPr>
         <w:t>RF2.2 Alteração</w:t>
       </w:r>
-      <w:bookmarkEnd w:id="17"/>
+      <w:bookmarkEnd w:id="18"/>
     </w:p>
     <w:p>
       <w:pPr>
@@ -7189,7 +7114,7 @@
           <w:szCs w:val="24"/>
         </w:rPr>
       </w:pPr>
-      <w:bookmarkStart w:id="18" w:name="_Toc14729403"/>
+      <w:bookmarkStart w:id="19" w:name="_Toc14729403"/>
       <w:r>
         <w:rPr>
           <w:rFonts w:ascii="Times New Roman" w:eastAsia="Arial" w:hAnsi="Times New Roman" w:cs="Times New Roman"/>
@@ -7199,7 +7124,7 @@
         </w:rPr>
         <w:t>RF2.3 Remoção</w:t>
       </w:r>
-      <w:bookmarkEnd w:id="18"/>
+      <w:bookmarkEnd w:id="19"/>
     </w:p>
     <w:p>
       <w:pPr>
@@ -7269,7 +7194,7 @@
           <w:szCs w:val="24"/>
         </w:rPr>
       </w:pPr>
-      <w:bookmarkStart w:id="19" w:name="_Toc14729404"/>
+      <w:bookmarkStart w:id="20" w:name="_Toc14729404"/>
       <w:r>
         <w:rPr>
           <w:rFonts w:ascii="Times New Roman" w:eastAsia="Arial" w:hAnsi="Times New Roman" w:cs="Times New Roman"/>
@@ -7288,7 +7213,7 @@
         </w:rPr>
         <w:t>Cervejaria</w:t>
       </w:r>
-      <w:bookmarkEnd w:id="19"/>
+      <w:bookmarkEnd w:id="20"/>
     </w:p>
     <w:p>
       <w:pPr>
@@ -7337,7 +7262,7 @@
           <w:szCs w:val="24"/>
         </w:rPr>
       </w:pPr>
-      <w:bookmarkStart w:id="20" w:name="_Toc14729405"/>
+      <w:bookmarkStart w:id="21" w:name="_Toc14729405"/>
       <w:r>
         <w:rPr>
           <w:rFonts w:ascii="Times New Roman" w:eastAsia="Arial" w:hAnsi="Times New Roman" w:cs="Times New Roman"/>
@@ -7347,7 +7272,7 @@
         </w:rPr>
         <w:t>RF3.1 Inclusão</w:t>
       </w:r>
-      <w:bookmarkEnd w:id="20"/>
+      <w:bookmarkEnd w:id="21"/>
     </w:p>
     <w:p>
       <w:pPr>
@@ -7404,7 +7329,7 @@
           <w:szCs w:val="24"/>
         </w:rPr>
       </w:pPr>
-      <w:bookmarkStart w:id="21" w:name="_Toc14729406"/>
+      <w:bookmarkStart w:id="22" w:name="_Toc14729406"/>
       <w:r>
         <w:rPr>
           <w:rFonts w:ascii="Times New Roman" w:eastAsia="Arial" w:hAnsi="Times New Roman" w:cs="Times New Roman"/>
@@ -7414,7 +7339,7 @@
         </w:rPr>
         <w:t>RF3.2 Alteração</w:t>
       </w:r>
-      <w:bookmarkEnd w:id="21"/>
+      <w:bookmarkEnd w:id="22"/>
     </w:p>
     <w:p>
       <w:pPr>
@@ -7472,7 +7397,7 @@
           <w:szCs w:val="24"/>
         </w:rPr>
       </w:pPr>
-      <w:bookmarkStart w:id="22" w:name="_Toc14729407"/>
+      <w:bookmarkStart w:id="23" w:name="_Toc14729407"/>
       <w:r>
         <w:rPr>
           <w:rFonts w:ascii="Times New Roman" w:eastAsia="Arial" w:hAnsi="Times New Roman" w:cs="Times New Roman"/>
@@ -7482,7 +7407,7 @@
         </w:rPr>
         <w:t>RF3.3 Remoção</w:t>
       </w:r>
-      <w:bookmarkEnd w:id="22"/>
+      <w:bookmarkEnd w:id="23"/>
     </w:p>
     <w:p>
       <w:pPr>
@@ -7552,7 +7477,7 @@
           <w:szCs w:val="24"/>
         </w:rPr>
       </w:pPr>
-      <w:bookmarkStart w:id="23" w:name="_Toc14729408"/>
+      <w:bookmarkStart w:id="24" w:name="_Toc14729408"/>
       <w:r>
         <w:rPr>
           <w:rFonts w:ascii="Times New Roman" w:eastAsia="Arial" w:hAnsi="Times New Roman" w:cs="Times New Roman"/>
@@ -7571,7 +7496,7 @@
         </w:rPr>
         <w:t>Cerveja</w:t>
       </w:r>
-      <w:bookmarkEnd w:id="23"/>
+      <w:bookmarkEnd w:id="24"/>
     </w:p>
     <w:p>
       <w:pPr>
@@ -7620,7 +7545,7 @@
           <w:szCs w:val="24"/>
         </w:rPr>
       </w:pPr>
-      <w:bookmarkStart w:id="24" w:name="_Toc14729409"/>
+      <w:bookmarkStart w:id="25" w:name="_Toc14729409"/>
       <w:r>
         <w:rPr>
           <w:rFonts w:ascii="Times New Roman" w:eastAsia="Arial" w:hAnsi="Times New Roman" w:cs="Times New Roman"/>
@@ -7630,7 +7555,7 @@
         </w:rPr>
         <w:t>RF4.1 Inclusão</w:t>
       </w:r>
-      <w:bookmarkEnd w:id="24"/>
+      <w:bookmarkEnd w:id="25"/>
     </w:p>
     <w:p>
       <w:pPr>
@@ -7649,7 +7574,6 @@
           <w:sz w:val="24"/>
           <w:szCs w:val="24"/>
         </w:rPr>
-        <w:lastRenderedPageBreak/>
         <w:tab/>
       </w:r>
       <w:r>
@@ -7688,7 +7612,7 @@
           <w:szCs w:val="24"/>
         </w:rPr>
       </w:pPr>
-      <w:bookmarkStart w:id="25" w:name="_Toc14729410"/>
+      <w:bookmarkStart w:id="26" w:name="_Toc14729410"/>
       <w:r>
         <w:rPr>
           <w:rFonts w:ascii="Times New Roman" w:eastAsia="Arial" w:hAnsi="Times New Roman" w:cs="Times New Roman"/>
@@ -7698,7 +7622,7 @@
         </w:rPr>
         <w:t>RF4.2 Alteração</w:t>
       </w:r>
-      <w:bookmarkEnd w:id="25"/>
+      <w:bookmarkEnd w:id="26"/>
     </w:p>
     <w:p>
       <w:pPr>
@@ -7718,6 +7642,7 @@
           <w:sz w:val="24"/>
           <w:szCs w:val="24"/>
         </w:rPr>
+        <w:lastRenderedPageBreak/>
         <w:tab/>
       </w:r>
       <w:r>
@@ -7756,7 +7681,7 @@
           <w:szCs w:val="24"/>
         </w:rPr>
       </w:pPr>
-      <w:bookmarkStart w:id="26" w:name="_Toc14729411"/>
+      <w:bookmarkStart w:id="27" w:name="_Toc14729411"/>
       <w:r>
         <w:rPr>
           <w:rFonts w:ascii="Times New Roman" w:eastAsia="Arial" w:hAnsi="Times New Roman" w:cs="Times New Roman"/>
@@ -7766,7 +7691,7 @@
         </w:rPr>
         <w:t>RF4.3 Remoção</w:t>
       </w:r>
-      <w:bookmarkEnd w:id="26"/>
+      <w:bookmarkEnd w:id="27"/>
     </w:p>
     <w:p>
       <w:pPr>
@@ -7836,7 +7761,7 @@
           <w:szCs w:val="24"/>
         </w:rPr>
       </w:pPr>
-      <w:bookmarkStart w:id="27" w:name="_Toc14729412"/>
+      <w:bookmarkStart w:id="28" w:name="_Toc14729412"/>
       <w:r>
         <w:rPr>
           <w:rFonts w:ascii="Times New Roman" w:eastAsia="Arial" w:hAnsi="Times New Roman" w:cs="Times New Roman"/>
@@ -7855,7 +7780,7 @@
         </w:rPr>
         <w:t>Usuário</w:t>
       </w:r>
-      <w:bookmarkEnd w:id="27"/>
+      <w:bookmarkEnd w:id="28"/>
     </w:p>
     <w:p>
       <w:pPr>
@@ -7904,7 +7829,7 @@
           <w:szCs w:val="24"/>
         </w:rPr>
       </w:pPr>
-      <w:bookmarkStart w:id="28" w:name="_Toc14729413"/>
+      <w:bookmarkStart w:id="29" w:name="_Toc14729413"/>
       <w:r>
         <w:rPr>
           <w:rFonts w:ascii="Times New Roman" w:eastAsia="Arial" w:hAnsi="Times New Roman" w:cs="Times New Roman"/>
@@ -7914,7 +7839,7 @@
         </w:rPr>
         <w:t>RF5.1 Inclusão</w:t>
       </w:r>
-      <w:bookmarkEnd w:id="28"/>
+      <w:bookmarkEnd w:id="29"/>
     </w:p>
     <w:p>
       <w:pPr>
@@ -7971,7 +7896,7 @@
           <w:szCs w:val="24"/>
         </w:rPr>
       </w:pPr>
-      <w:bookmarkStart w:id="29" w:name="_Toc14729414"/>
+      <w:bookmarkStart w:id="30" w:name="_Toc14729414"/>
       <w:r>
         <w:rPr>
           <w:rFonts w:ascii="Times New Roman" w:eastAsia="Arial" w:hAnsi="Times New Roman" w:cs="Times New Roman"/>
@@ -7981,7 +7906,7 @@
         </w:rPr>
         <w:t>RF5.2 Alteração</w:t>
       </w:r>
-      <w:bookmarkEnd w:id="29"/>
+      <w:bookmarkEnd w:id="30"/>
     </w:p>
     <w:p>
       <w:pPr>
@@ -8039,7 +7964,7 @@
           <w:szCs w:val="24"/>
         </w:rPr>
       </w:pPr>
-      <w:bookmarkStart w:id="30" w:name="_Toc14729415"/>
+      <w:bookmarkStart w:id="31" w:name="_Toc14729415"/>
       <w:r>
         <w:rPr>
           <w:rFonts w:ascii="Times New Roman" w:eastAsia="Arial" w:hAnsi="Times New Roman" w:cs="Times New Roman"/>
@@ -8049,7 +7974,7 @@
         </w:rPr>
         <w:t>RF5.3 Remoção</w:t>
       </w:r>
-      <w:bookmarkEnd w:id="30"/>
+      <w:bookmarkEnd w:id="31"/>
     </w:p>
     <w:p>
       <w:pPr>
@@ -8119,7 +8044,7 @@
           <w:szCs w:val="24"/>
         </w:rPr>
       </w:pPr>
-      <w:bookmarkStart w:id="31" w:name="_Toc14729416"/>
+      <w:bookmarkStart w:id="32" w:name="_Toc14729416"/>
       <w:r>
         <w:rPr>
           <w:rFonts w:ascii="Times New Roman" w:eastAsia="Arial" w:hAnsi="Times New Roman" w:cs="Times New Roman"/>
@@ -8136,18 +8061,9 @@
           <w:sz w:val="24"/>
           <w:szCs w:val="24"/>
         </w:rPr>
-        <w:t xml:space="preserve"> Manter Cadastro de </w:t>
-      </w:r>
-      <w:r>
-        <w:rPr>
-          <w:rFonts w:ascii="Times New Roman" w:eastAsia="Arial" w:hAnsi="Times New Roman" w:cs="Times New Roman"/>
-          <w:b/>
-          <w:sz w:val="24"/>
-          <w:szCs w:val="24"/>
-        </w:rPr>
-        <w:t>Movimentação do Estoque</w:t>
-      </w:r>
-      <w:bookmarkEnd w:id="31"/>
+        <w:t xml:space="preserve"> Manter Cadastro de Movimentação do Estoque</w:t>
+      </w:r>
+      <w:bookmarkEnd w:id="32"/>
     </w:p>
     <w:p>
       <w:pPr>
@@ -8167,16 +8083,7 @@
           <w:sz w:val="24"/>
           <w:szCs w:val="24"/>
         </w:rPr>
-        <w:t xml:space="preserve">O Sistema deve permitir cadastrar, alterar e remover </w:t>
-      </w:r>
-      <w:r>
-        <w:rPr>
-          <w:rFonts w:ascii="Times New Roman" w:eastAsia="Arial" w:hAnsi="Times New Roman" w:cs="Times New Roman"/>
-          <w:color w:val="434343"/>
-          <w:sz w:val="24"/>
-          <w:szCs w:val="24"/>
-        </w:rPr>
-        <w:t>as informações de movimentação de estoque.</w:t>
+        <w:t>O Sistema deve permitir cadastrar, alterar e remover as informações de movimentação de estoque.</w:t>
       </w:r>
     </w:p>
     <w:p>
@@ -8196,7 +8103,7 @@
           <w:szCs w:val="24"/>
         </w:rPr>
       </w:pPr>
-      <w:bookmarkStart w:id="32" w:name="_Toc14729417"/>
+      <w:bookmarkStart w:id="33" w:name="_Toc14729417"/>
       <w:r>
         <w:rPr>
           <w:rFonts w:ascii="Times New Roman" w:eastAsia="Arial" w:hAnsi="Times New Roman" w:cs="Times New Roman"/>
@@ -8206,7 +8113,7 @@
         </w:rPr>
         <w:t>RF5.1 Inclusão</w:t>
       </w:r>
-      <w:bookmarkEnd w:id="32"/>
+      <w:bookmarkEnd w:id="33"/>
     </w:p>
     <w:p>
       <w:pPr>
@@ -8234,16 +8141,7 @@
           <w:sz w:val="24"/>
           <w:szCs w:val="24"/>
         </w:rPr>
-        <w:t xml:space="preserve">O sistema deve possuir formulário para incluir as informações </w:t>
-      </w:r>
-      <w:r>
-        <w:rPr>
-          <w:rFonts w:ascii="Times New Roman" w:eastAsia="Arial" w:hAnsi="Times New Roman" w:cs="Times New Roman"/>
-          <w:color w:val="434343"/>
-          <w:sz w:val="24"/>
-          <w:szCs w:val="24"/>
-        </w:rPr>
-        <w:t>de movimentação de estoque.</w:t>
+        <w:t>O sistema deve possuir formulário para incluir as informações de movimentação de estoque.</w:t>
       </w:r>
     </w:p>
     <w:p>
@@ -8263,7 +8161,7 @@
           <w:szCs w:val="24"/>
         </w:rPr>
       </w:pPr>
-      <w:bookmarkStart w:id="33" w:name="_Toc14729418"/>
+      <w:bookmarkStart w:id="34" w:name="_Toc14729418"/>
       <w:r>
         <w:rPr>
           <w:rFonts w:ascii="Times New Roman" w:eastAsia="Arial" w:hAnsi="Times New Roman" w:cs="Times New Roman"/>
@@ -8273,7 +8171,7 @@
         </w:rPr>
         <w:t>RF5.2 Alteração</w:t>
       </w:r>
-      <w:bookmarkEnd w:id="33"/>
+      <w:bookmarkEnd w:id="34"/>
     </w:p>
     <w:p>
       <w:pPr>
@@ -8302,16 +8200,7 @@
           <w:sz w:val="24"/>
           <w:szCs w:val="24"/>
         </w:rPr>
-        <w:t xml:space="preserve">O sistema deve apresentar a opção para alterar as informações </w:t>
-      </w:r>
-      <w:r>
-        <w:rPr>
-          <w:rFonts w:ascii="Times New Roman" w:eastAsia="Arial" w:hAnsi="Times New Roman" w:cs="Times New Roman"/>
-          <w:color w:val="434343"/>
-          <w:sz w:val="24"/>
-          <w:szCs w:val="24"/>
-        </w:rPr>
-        <w:t>de movimentação de estoque.</w:t>
+        <w:t>O sistema deve apresentar a opção para alterar as informações de movimentação de estoque.</w:t>
       </w:r>
     </w:p>
     <w:p>
@@ -8331,7 +8220,7 @@
           <w:szCs w:val="24"/>
         </w:rPr>
       </w:pPr>
-      <w:bookmarkStart w:id="34" w:name="_Toc14729419"/>
+      <w:bookmarkStart w:id="35" w:name="_Toc14729419"/>
       <w:r>
         <w:rPr>
           <w:rFonts w:ascii="Times New Roman" w:eastAsia="Arial" w:hAnsi="Times New Roman" w:cs="Times New Roman"/>
@@ -8341,7 +8230,7 @@
         </w:rPr>
         <w:t>RF5.3 Remoção</w:t>
       </w:r>
-      <w:bookmarkEnd w:id="34"/>
+      <w:bookmarkEnd w:id="35"/>
     </w:p>
     <w:p>
       <w:pPr>
@@ -8370,16 +8259,7 @@
           <w:sz w:val="24"/>
           <w:szCs w:val="24"/>
         </w:rPr>
-        <w:t xml:space="preserve">O sistema deve possuir a opção para remover </w:t>
-      </w:r>
-      <w:r>
-        <w:rPr>
-          <w:rFonts w:ascii="Times New Roman" w:eastAsia="Arial" w:hAnsi="Times New Roman" w:cs="Times New Roman"/>
-          <w:color w:val="434343"/>
-          <w:sz w:val="24"/>
-          <w:szCs w:val="24"/>
-        </w:rPr>
-        <w:t>as informações de movimentação de estoque.</w:t>
+        <w:t>O sistema deve possuir a opção para remover as informações de movimentação de estoque.</w:t>
       </w:r>
     </w:p>
     <w:p>
@@ -8411,7 +8291,7 @@
           <w:szCs w:val="24"/>
         </w:rPr>
       </w:pPr>
-      <w:bookmarkStart w:id="35" w:name="_Toc14729420"/>
+      <w:bookmarkStart w:id="36" w:name="_Toc14729420"/>
       <w:r>
         <w:rPr>
           <w:rFonts w:ascii="Times New Roman" w:eastAsia="Arial" w:hAnsi="Times New Roman" w:cs="Times New Roman"/>
@@ -8439,7 +8319,7 @@
         </w:rPr>
         <w:t>Relatório de Produção</w:t>
       </w:r>
-      <w:bookmarkEnd w:id="35"/>
+      <w:bookmarkEnd w:id="36"/>
     </w:p>
     <w:p>
       <w:pPr>
@@ -8518,7 +8398,7 @@
           <w:szCs w:val="24"/>
         </w:rPr>
       </w:pPr>
-      <w:bookmarkStart w:id="36" w:name="_Toc14729421"/>
+      <w:bookmarkStart w:id="37" w:name="_Toc14729421"/>
       <w:r>
         <w:rPr>
           <w:rFonts w:ascii="Times New Roman" w:eastAsia="Arial" w:hAnsi="Times New Roman" w:cs="Times New Roman"/>
@@ -8526,8 +8406,9 @@
           <w:sz w:val="24"/>
           <w:szCs w:val="24"/>
         </w:rPr>
-        <w:t>RF</w:t>
-      </w:r>
+        <w:t xml:space="preserve">RF8 </w:t>
+      </w:r>
+      <w:proofErr w:type="spellStart"/>
       <w:r>
         <w:rPr>
           <w:rFonts w:ascii="Times New Roman" w:eastAsia="Arial" w:hAnsi="Times New Roman" w:cs="Times New Roman"/>
@@ -8535,9 +8416,10 @@
           <w:sz w:val="24"/>
           <w:szCs w:val="24"/>
         </w:rPr>
-        <w:t>8 Login</w:t>
-      </w:r>
-      <w:bookmarkEnd w:id="36"/>
+        <w:t>Login</w:t>
+      </w:r>
+      <w:bookmarkEnd w:id="37"/>
+      <w:proofErr w:type="spellEnd"/>
     </w:p>
     <w:p>
       <w:pPr>
@@ -8550,8 +8432,6 @@
           <w:szCs w:val="24"/>
         </w:rPr>
       </w:pPr>
-      <w:bookmarkStart w:id="37" w:name="_GoBack"/>
-      <w:bookmarkEnd w:id="37"/>
       <w:r>
         <w:rPr>
           <w:rFonts w:ascii="Times New Roman" w:eastAsia="Arial" w:hAnsi="Times New Roman" w:cs="Times New Roman"/>
@@ -8559,8 +8439,27 @@
           <w:sz w:val="24"/>
           <w:szCs w:val="24"/>
         </w:rPr>
-        <w:lastRenderedPageBreak/>
-        <w:t>Os usuários deverão possui um login e senha de acesso no sistema. E o mesmo deverá autenticar esses dados liberando o acesso.</w:t>
+        <w:t xml:space="preserve">Os usuários deverão possui um </w:t>
+      </w:r>
+      <w:proofErr w:type="spellStart"/>
+      <w:r>
+        <w:rPr>
+          <w:rFonts w:ascii="Times New Roman" w:eastAsia="Arial" w:hAnsi="Times New Roman" w:cs="Times New Roman"/>
+          <w:color w:val="434343"/>
+          <w:sz w:val="24"/>
+          <w:szCs w:val="24"/>
+        </w:rPr>
+        <w:t>login</w:t>
+      </w:r>
+      <w:proofErr w:type="spellEnd"/>
+      <w:r>
+        <w:rPr>
+          <w:rFonts w:ascii="Times New Roman" w:eastAsia="Arial" w:hAnsi="Times New Roman" w:cs="Times New Roman"/>
+          <w:color w:val="434343"/>
+          <w:sz w:val="24"/>
+          <w:szCs w:val="24"/>
+        </w:rPr>
+        <w:t xml:space="preserve"> e senha de acesso no sistema. E o mesmo deverá autenticar esses dados liberando o acesso.</w:t>
       </w:r>
     </w:p>
     <w:sectPr>
@@ -8690,7 +8589,7 @@
         <w:rFonts w:ascii="Trebuchet MS" w:eastAsia="Trebuchet MS" w:hAnsi="Trebuchet MS" w:cs="Trebuchet MS"/>
         <w:noProof/>
       </w:rPr>
-      <w:t>7</w:t>
+      <w:t>6</w:t>
     </w:r>
     <w:r>
       <w:rPr>
@@ -11999,7 +11898,7 @@
 </file>
 
 <file path=customXml/itemProps1.xml><?xml version="1.0" encoding="utf-8"?>
-<ds:datastoreItem xmlns:ds="http://schemas.openxmlformats.org/officeDocument/2006/customXml" ds:itemID="{828671B3-C388-434F-B938-3E0DC8768782}">
+<ds:datastoreItem xmlns:ds="http://schemas.openxmlformats.org/officeDocument/2006/customXml" ds:itemID="{634245BF-BCB3-490A-934E-031384FA4B2A}">
   <ds:schemaRefs>
     <ds:schemaRef ds:uri="http://schemas.openxmlformats.org/officeDocument/2006/bibliography"/>
   </ds:schemaRefs>

</xml_diff>